<commit_message>
boston marathon intro and conclusion
</commit_message>
<xml_diff>
--- a/boston_marathon_2023/module1/boston_marathon_wksht1(final).docx
+++ b/boston_marathon_2023/module1/boston_marathon_wksht1(final).docx
@@ -14,145 +14,6 @@
           <w:b/>
           <w:bCs/>
         </w:rPr>
-        <w:t>Introduction</w:t>
-      </w:r>
-    </w:p>
-    <w:p>
-      <w:r>
-        <w:t xml:space="preserve">For this activity, you will be exploring data from the 2023 Boston Marathon by analyzing the result times of the finishing runners. Focusing on the single quantitative variable of result times in minutes, you will examine both visualizations and summary statistics to make key conclusions. The incorporation of z-scores will allow for comparisons to be made between two subsets of the data by determining performances of top finishers. </w:t>
-      </w:r>
-    </w:p>
-    <w:p/>
-    <w:p/>
-    <w:p>
-      <w:pPr>
-        <w:rPr>
-          <w:b/>
-          <w:bCs/>
-        </w:rPr>
-      </w:pPr>
-      <w:r>
-        <w:rPr>
-          <w:b/>
-          <w:bCs/>
-        </w:rPr>
-        <w:t>Learning Goals</w:t>
-      </w:r>
-    </w:p>
-    <w:p>
-      <w:r>
-        <w:t>By the end of the activity, you will be able to:</w:t>
-      </w:r>
-    </w:p>
-    <w:p>
-      <w:pPr>
-        <w:pStyle w:val="ListParagraph"/>
-        <w:numPr>
-          <w:ilvl w:val="0"/>
-          <w:numId w:val="1"/>
-        </w:numPr>
-        <w:rPr>
-          <w:rFonts w:ascii="Times New Roman" w:hAnsi="Times New Roman" w:cs="Times New Roman"/>
-          <w:b/>
-          <w:bCs/>
-        </w:rPr>
-      </w:pPr>
-      <w:r>
-        <w:rPr>
-          <w:rFonts w:ascii="Times New Roman" w:hAnsi="Times New Roman" w:cs="Times New Roman"/>
-        </w:rPr>
-        <w:t xml:space="preserve">Analyze structures and distributions of histograms </w:t>
-      </w:r>
-    </w:p>
-    <w:p>
-      <w:pPr>
-        <w:pStyle w:val="ListParagraph"/>
-        <w:numPr>
-          <w:ilvl w:val="0"/>
-          <w:numId w:val="1"/>
-        </w:numPr>
-        <w:rPr>
-          <w:rFonts w:ascii="Times New Roman" w:hAnsi="Times New Roman" w:cs="Times New Roman"/>
-          <w:b/>
-          <w:bCs/>
-        </w:rPr>
-      </w:pPr>
-      <w:r>
-        <w:rPr>
-          <w:rFonts w:ascii="Times New Roman" w:hAnsi="Times New Roman" w:cs="Times New Roman"/>
-        </w:rPr>
-        <w:t xml:space="preserve">Use basic summary statistics to assess center and spread </w:t>
-      </w:r>
-    </w:p>
-    <w:p>
-      <w:pPr>
-        <w:pStyle w:val="ListParagraph"/>
-        <w:numPr>
-          <w:ilvl w:val="0"/>
-          <w:numId w:val="1"/>
-        </w:numPr>
-        <w:rPr>
-          <w:rFonts w:ascii="Times New Roman" w:hAnsi="Times New Roman" w:cs="Times New Roman"/>
-          <w:b/>
-          <w:bCs/>
-        </w:rPr>
-      </w:pPr>
-      <w:r>
-        <w:rPr>
-          <w:rFonts w:ascii="Times New Roman" w:hAnsi="Times New Roman" w:cs="Times New Roman"/>
-        </w:rPr>
-        <w:t>Calculate further relevant metrics for quantitative data</w:t>
-      </w:r>
-    </w:p>
-    <w:p>
-      <w:pPr>
-        <w:pStyle w:val="ListParagraph"/>
-        <w:numPr>
-          <w:ilvl w:val="0"/>
-          <w:numId w:val="1"/>
-        </w:numPr>
-        <w:rPr>
-          <w:rFonts w:ascii="Times New Roman" w:hAnsi="Times New Roman" w:cs="Times New Roman"/>
-        </w:rPr>
-      </w:pPr>
-      <w:r>
-        <w:rPr>
-          <w:rFonts w:ascii="Times New Roman" w:hAnsi="Times New Roman" w:cs="Times New Roman"/>
-        </w:rPr>
-        <w:t>Determine which metrics are most relevant to your data</w:t>
-      </w:r>
-    </w:p>
-    <w:p>
-      <w:pPr>
-        <w:pStyle w:val="ListParagraph"/>
-        <w:numPr>
-          <w:ilvl w:val="0"/>
-          <w:numId w:val="1"/>
-        </w:numPr>
-        <w:rPr>
-          <w:rFonts w:ascii="Times New Roman" w:hAnsi="Times New Roman" w:cs="Times New Roman"/>
-        </w:rPr>
-      </w:pPr>
-      <w:r>
-        <w:rPr>
-          <w:rFonts w:ascii="Times New Roman" w:hAnsi="Times New Roman" w:cs="Times New Roman"/>
-        </w:rPr>
-        <w:t>Calculate and compare z-scores for individual cases</w:t>
-      </w:r>
-    </w:p>
-    <w:p/>
-    <w:p>
-      <w:pPr>
-        <w:rPr>
-          <w:b/>
-          <w:bCs/>
-        </w:rPr>
-      </w:pPr>
-      <w:r>
-        <w:rPr>
-          <w:b/>
-          <w:bCs/>
-        </w:rPr>
         <w:t>Data</w:t>
       </w:r>
     </w:p>
@@ -215,6 +76,7 @@
         <w:rPr>
           <w:b/>
           <w:bCs/>
+          <w:noProof/>
         </w:rPr>
         <w:drawing>
           <wp:inline distT="0" distB="0" distL="0" distR="0" wp14:anchorId="4F77E3EC" wp14:editId="456FB060">
@@ -253,47 +115,6 @@
         </w:drawing>
       </w:r>
     </w:p>
-    <w:p/>
-    <w:p>
-      <w:pPr>
-        <w:rPr>
-          <w:b/>
-          <w:bCs/>
-        </w:rPr>
-      </w:pPr>
-      <w:r>
-        <w:rPr>
-          <w:b/>
-          <w:bCs/>
-        </w:rPr>
-        <w:t>Methods</w:t>
-      </w:r>
-    </w:p>
-    <w:p>
-      <w:r>
-        <w:t xml:space="preserve">For this activity, students will primarily use basic concepts of histograms and boxplots to analyze distributions. Students will also require formulas for deviation, IQR, standard deviation, fences, and z-score. For </w:t>
-      </w:r>
-      <w:r>
-        <w:t>R</w:t>
-      </w:r>
-      <w:r>
-        <w:t xml:space="preserve"> users, summary statistics can be calculated using the </w:t>
-      </w:r>
-      <w:proofErr w:type="gramStart"/>
-      <w:r>
-        <w:t>summary(</w:t>
-      </w:r>
-      <w:proofErr w:type="gramEnd"/>
-      <w:r>
-        <w:t xml:space="preserve">) and var() commands. </w:t>
-      </w:r>
-    </w:p>
-    <w:p/>
-    <w:p/>
-    <w:p/>
-    <w:p/>
-    <w:p/>
-    <w:p/>
     <w:p/>
     <w:p>
       <w:pPr>
@@ -547,7 +368,9 @@
         <w:rPr>
           <w:b/>
           <w:bCs/>
-        </w:rPr>
+          <w:noProof/>
+        </w:rPr>
+        <w:lastRenderedPageBreak/>
         <w:drawing>
           <wp:inline distT="0" distB="0" distL="0" distR="0" wp14:anchorId="467FFDC5" wp14:editId="373758D1">
             <wp:extent cx="3200400" cy="381000"/>
@@ -992,7 +815,6 @@
           <w:iCs/>
           <w:color w:val="000000"/>
         </w:rPr>
-        <w:lastRenderedPageBreak/>
         <w:tab/>
       </w:r>
     </w:p>
@@ -1357,6 +1179,7 @@
         <w:rPr>
           <w:rFonts w:ascii="Times New Roman" w:hAnsi="Times New Roman" w:cs="Times New Roman"/>
         </w:rPr>
+        <w:lastRenderedPageBreak/>
         <w:t xml:space="preserve">      212.</w:t>
       </w:r>
       <w:r>
@@ -1621,7 +1444,12 @@
     </w:p>
     <w:p/>
     <w:sectPr>
-      <w:headerReference w:type="default" r:id="rId10"/>
+      <w:headerReference w:type="even" r:id="rId10"/>
+      <w:headerReference w:type="default" r:id="rId11"/>
+      <w:footerReference w:type="even" r:id="rId12"/>
+      <w:footerReference w:type="default" r:id="rId13"/>
+      <w:headerReference w:type="first" r:id="rId14"/>
+      <w:footerReference w:type="first" r:id="rId15"/>
       <w:pgSz w:w="12240" w:h="15840"/>
       <w:pgMar w:top="1440" w:right="1440" w:bottom="1440" w:left="1440" w:header="720" w:footer="720" w:gutter="0"/>
       <w:cols w:space="720"/>
@@ -1650,6 +1478,36 @@
 </w:endnotes>
 </file>
 
+<file path=word/footer1.xml><?xml version="1.0" encoding="utf-8"?>
+<w:ftr xmlns:wpc="http://schemas.microsoft.com/office/word/2010/wordprocessingCanvas" xmlns:cx="http://schemas.microsoft.com/office/drawing/2014/chartex" xmlns:cx1="http://schemas.microsoft.com/office/drawing/2015/9/8/chartex" xmlns:cx2="http://schemas.microsoft.com/office/drawing/2015/10/21/chartex" xmlns:cx3="http://schemas.microsoft.com/office/drawing/2016/5/9/chartex" xmlns:cx4="http://schemas.microsoft.com/office/drawing/2016/5/10/chartex" xmlns:cx5="http://schemas.microsoft.com/office/drawing/2016/5/11/chartex" xmlns:cx6="http://schemas.microsoft.com/office/drawing/2016/5/12/chartex" xmlns:cx7="http://schemas.microsoft.com/office/drawing/2016/5/13/chartex" xmlns:cx8="http://schemas.microsoft.com/office/drawing/2016/5/14/chartex" xmlns:mc="http://schemas.openxmlformats.org/markup-compatibility/2006" xmlns:aink="http://schemas.microsoft.com/office/drawing/2016/ink" xmlns:am3d="http://schemas.microsoft.com/office/drawing/2017/model3d" xmlns:o="urn:schemas-microsoft-com:office:office" xmlns:r="http://schemas.openxmlformats.org/officeDocument/2006/relationships" xmlns:m="http://schemas.openxmlformats.org/officeDocument/2006/math" xmlns:v="urn:schemas-microsoft-com:vml" xmlns:wp14="http://schemas.microsoft.com/office/word/2010/wordprocessingDrawing" xmlns:wp="http://schemas.openxmlformats.org/drawingml/2006/wordprocessingDrawing" xmlns:w10="urn:schemas-microsoft-com:office:word" xmlns:w="http://schemas.openxmlformats.org/wordprocessingml/2006/main" xmlns:w14="http://schemas.microsoft.com/office/word/2010/wordml" xmlns:w15="http://schemas.microsoft.com/office/word/2012/wordml" xmlns:w16cex="http://schemas.microsoft.com/office/word/2018/wordml/cex" xmlns:w16cid="http://schemas.microsoft.com/office/word/2016/wordml/cid" xmlns:w16="http://schemas.microsoft.com/office/word/2018/wordml" xmlns:w16sdtdh="http://schemas.microsoft.com/office/word/2020/wordml/sdtdatahash" xmlns:w16se="http://schemas.microsoft.com/office/word/2015/wordml/symex" xmlns:wpg="http://schemas.microsoft.com/office/word/2010/wordprocessingGroup" xmlns:wpi="http://schemas.microsoft.com/office/word/2010/wordprocessingInk" xmlns:wne="http://schemas.microsoft.com/office/word/2006/wordml" xmlns:wps="http://schemas.microsoft.com/office/word/2010/wordprocessingShape" mc:Ignorable="w14 w15 w16se w16cid w16 w16cex w16sdtdh wp14">
+  <w:p>
+    <w:pPr>
+      <w:pStyle w:val="Footer"/>
+    </w:pPr>
+  </w:p>
+</w:ftr>
+</file>
+
+<file path=word/footer2.xml><?xml version="1.0" encoding="utf-8"?>
+<w:ftr xmlns:wpc="http://schemas.microsoft.com/office/word/2010/wordprocessingCanvas" xmlns:cx="http://schemas.microsoft.com/office/drawing/2014/chartex" xmlns:cx1="http://schemas.microsoft.com/office/drawing/2015/9/8/chartex" xmlns:cx2="http://schemas.microsoft.com/office/drawing/2015/10/21/chartex" xmlns:cx3="http://schemas.microsoft.com/office/drawing/2016/5/9/chartex" xmlns:cx4="http://schemas.microsoft.com/office/drawing/2016/5/10/chartex" xmlns:cx5="http://schemas.microsoft.com/office/drawing/2016/5/11/chartex" xmlns:cx6="http://schemas.microsoft.com/office/drawing/2016/5/12/chartex" xmlns:cx7="http://schemas.microsoft.com/office/drawing/2016/5/13/chartex" xmlns:cx8="http://schemas.microsoft.com/office/drawing/2016/5/14/chartex" xmlns:mc="http://schemas.openxmlformats.org/markup-compatibility/2006" xmlns:aink="http://schemas.microsoft.com/office/drawing/2016/ink" xmlns:am3d="http://schemas.microsoft.com/office/drawing/2017/model3d" xmlns:o="urn:schemas-microsoft-com:office:office" xmlns:r="http://schemas.openxmlformats.org/officeDocument/2006/relationships" xmlns:m="http://schemas.openxmlformats.org/officeDocument/2006/math" xmlns:v="urn:schemas-microsoft-com:vml" xmlns:wp14="http://schemas.microsoft.com/office/word/2010/wordprocessingDrawing" xmlns:wp="http://schemas.openxmlformats.org/drawingml/2006/wordprocessingDrawing" xmlns:w10="urn:schemas-microsoft-com:office:word" xmlns:w="http://schemas.openxmlformats.org/wordprocessingml/2006/main" xmlns:w14="http://schemas.microsoft.com/office/word/2010/wordml" xmlns:w15="http://schemas.microsoft.com/office/word/2012/wordml" xmlns:w16cex="http://schemas.microsoft.com/office/word/2018/wordml/cex" xmlns:w16cid="http://schemas.microsoft.com/office/word/2016/wordml/cid" xmlns:w16="http://schemas.microsoft.com/office/word/2018/wordml" xmlns:w16sdtdh="http://schemas.microsoft.com/office/word/2020/wordml/sdtdatahash" xmlns:w16se="http://schemas.microsoft.com/office/word/2015/wordml/symex" xmlns:wpg="http://schemas.microsoft.com/office/word/2010/wordprocessingGroup" xmlns:wpi="http://schemas.microsoft.com/office/word/2010/wordprocessingInk" xmlns:wne="http://schemas.microsoft.com/office/word/2006/wordml" xmlns:wps="http://schemas.microsoft.com/office/word/2010/wordprocessingShape" mc:Ignorable="w14 w15 w16se w16cid w16 w16cex w16sdtdh wp14">
+  <w:p>
+    <w:pPr>
+      <w:pStyle w:val="Footer"/>
+    </w:pPr>
+  </w:p>
+</w:ftr>
+</file>
+
+<file path=word/footer3.xml><?xml version="1.0" encoding="utf-8"?>
+<w:ftr xmlns:wpc="http://schemas.microsoft.com/office/word/2010/wordprocessingCanvas" xmlns:cx="http://schemas.microsoft.com/office/drawing/2014/chartex" xmlns:cx1="http://schemas.microsoft.com/office/drawing/2015/9/8/chartex" xmlns:cx2="http://schemas.microsoft.com/office/drawing/2015/10/21/chartex" xmlns:cx3="http://schemas.microsoft.com/office/drawing/2016/5/9/chartex" xmlns:cx4="http://schemas.microsoft.com/office/drawing/2016/5/10/chartex" xmlns:cx5="http://schemas.microsoft.com/office/drawing/2016/5/11/chartex" xmlns:cx6="http://schemas.microsoft.com/office/drawing/2016/5/12/chartex" xmlns:cx7="http://schemas.microsoft.com/office/drawing/2016/5/13/chartex" xmlns:cx8="http://schemas.microsoft.com/office/drawing/2016/5/14/chartex" xmlns:mc="http://schemas.openxmlformats.org/markup-compatibility/2006" xmlns:aink="http://schemas.microsoft.com/office/drawing/2016/ink" xmlns:am3d="http://schemas.microsoft.com/office/drawing/2017/model3d" xmlns:o="urn:schemas-microsoft-com:office:office" xmlns:r="http://schemas.openxmlformats.org/officeDocument/2006/relationships" xmlns:m="http://schemas.openxmlformats.org/officeDocument/2006/math" xmlns:v="urn:schemas-microsoft-com:vml" xmlns:wp14="http://schemas.microsoft.com/office/word/2010/wordprocessingDrawing" xmlns:wp="http://schemas.openxmlformats.org/drawingml/2006/wordprocessingDrawing" xmlns:w10="urn:schemas-microsoft-com:office:word" xmlns:w="http://schemas.openxmlformats.org/wordprocessingml/2006/main" xmlns:w14="http://schemas.microsoft.com/office/word/2010/wordml" xmlns:w15="http://schemas.microsoft.com/office/word/2012/wordml" xmlns:w16cex="http://schemas.microsoft.com/office/word/2018/wordml/cex" xmlns:w16cid="http://schemas.microsoft.com/office/word/2016/wordml/cid" xmlns:w16="http://schemas.microsoft.com/office/word/2018/wordml" xmlns:w16sdtdh="http://schemas.microsoft.com/office/word/2020/wordml/sdtdatahash" xmlns:w16se="http://schemas.microsoft.com/office/word/2015/wordml/symex" xmlns:wpg="http://schemas.microsoft.com/office/word/2010/wordprocessingGroup" xmlns:wpi="http://schemas.microsoft.com/office/word/2010/wordprocessingInk" xmlns:wne="http://schemas.microsoft.com/office/word/2006/wordml" xmlns:wps="http://schemas.microsoft.com/office/word/2010/wordprocessingShape" mc:Ignorable="w14 w15 w16se w16cid w16 w16cex w16sdtdh wp14">
+  <w:p>
+    <w:pPr>
+      <w:pStyle w:val="Footer"/>
+    </w:pPr>
+  </w:p>
+</w:ftr>
+</file>
+
 <file path=word/footnotes.xml><?xml version="1.0" encoding="utf-8"?>
 <w:footnotes xmlns:wpc="http://schemas.microsoft.com/office/word/2010/wordprocessingCanvas" xmlns:cx="http://schemas.microsoft.com/office/drawing/2014/chartex" xmlns:cx1="http://schemas.microsoft.com/office/drawing/2015/9/8/chartex" xmlns:cx2="http://schemas.microsoft.com/office/drawing/2015/10/21/chartex" xmlns:cx3="http://schemas.microsoft.com/office/drawing/2016/5/9/chartex" xmlns:cx4="http://schemas.microsoft.com/office/drawing/2016/5/10/chartex" xmlns:cx5="http://schemas.microsoft.com/office/drawing/2016/5/11/chartex" xmlns:cx6="http://schemas.microsoft.com/office/drawing/2016/5/12/chartex" xmlns:cx7="http://schemas.microsoft.com/office/drawing/2016/5/13/chartex" xmlns:cx8="http://schemas.microsoft.com/office/drawing/2016/5/14/chartex" xmlns:mc="http://schemas.openxmlformats.org/markup-compatibility/2006" xmlns:aink="http://schemas.microsoft.com/office/drawing/2016/ink" xmlns:am3d="http://schemas.microsoft.com/office/drawing/2017/model3d" xmlns:o="urn:schemas-microsoft-com:office:office" xmlns:r="http://schemas.openxmlformats.org/officeDocument/2006/relationships" xmlns:m="http://schemas.openxmlformats.org/officeDocument/2006/math" xmlns:v="urn:schemas-microsoft-com:vml" xmlns:wp14="http://schemas.microsoft.com/office/word/2010/wordprocessingDrawing" xmlns:wp="http://schemas.openxmlformats.org/drawingml/2006/wordprocessingDrawing" xmlns:w10="urn:schemas-microsoft-com:office:word" xmlns:w="http://schemas.openxmlformats.org/wordprocessingml/2006/main" xmlns:w14="http://schemas.microsoft.com/office/word/2010/wordml" xmlns:w15="http://schemas.microsoft.com/office/word/2012/wordml" xmlns:w16cex="http://schemas.microsoft.com/office/word/2018/wordml/cex" xmlns:w16cid="http://schemas.microsoft.com/office/word/2016/wordml/cid" xmlns:w16="http://schemas.microsoft.com/office/word/2018/wordml" xmlns:w16sdtdh="http://schemas.microsoft.com/office/word/2020/wordml/sdtdatahash" xmlns:w16se="http://schemas.microsoft.com/office/word/2015/wordml/symex" xmlns:wpg="http://schemas.microsoft.com/office/word/2010/wordprocessingGroup" xmlns:wpi="http://schemas.microsoft.com/office/word/2010/wordprocessingInk" xmlns:wne="http://schemas.microsoft.com/office/word/2006/wordml" xmlns:wps="http://schemas.microsoft.com/office/word/2010/wordprocessingShape" mc:Ignorable="w14 w15 w16se w16cid w16 w16cex w16sdtdh wp14">
   <w:footnote w:type="separator" w:id="-1">
@@ -1674,15 +1532,32 @@
   <w:p>
     <w:pPr>
       <w:pStyle w:val="Header"/>
+    </w:pPr>
+  </w:p>
+</w:hdr>
+</file>
+
+<file path=word/header2.xml><?xml version="1.0" encoding="utf-8"?>
+<w:hdr xmlns:wpc="http://schemas.microsoft.com/office/word/2010/wordprocessingCanvas" xmlns:cx="http://schemas.microsoft.com/office/drawing/2014/chartex" xmlns:cx1="http://schemas.microsoft.com/office/drawing/2015/9/8/chartex" xmlns:cx2="http://schemas.microsoft.com/office/drawing/2015/10/21/chartex" xmlns:cx3="http://schemas.microsoft.com/office/drawing/2016/5/9/chartex" xmlns:cx4="http://schemas.microsoft.com/office/drawing/2016/5/10/chartex" xmlns:cx5="http://schemas.microsoft.com/office/drawing/2016/5/11/chartex" xmlns:cx6="http://schemas.microsoft.com/office/drawing/2016/5/12/chartex" xmlns:cx7="http://schemas.microsoft.com/office/drawing/2016/5/13/chartex" xmlns:cx8="http://schemas.microsoft.com/office/drawing/2016/5/14/chartex" xmlns:mc="http://schemas.openxmlformats.org/markup-compatibility/2006" xmlns:aink="http://schemas.microsoft.com/office/drawing/2016/ink" xmlns:am3d="http://schemas.microsoft.com/office/drawing/2017/model3d" xmlns:o="urn:schemas-microsoft-com:office:office" xmlns:r="http://schemas.openxmlformats.org/officeDocument/2006/relationships" xmlns:m="http://schemas.openxmlformats.org/officeDocument/2006/math" xmlns:v="urn:schemas-microsoft-com:vml" xmlns:wp14="http://schemas.microsoft.com/office/word/2010/wordprocessingDrawing" xmlns:wp="http://schemas.openxmlformats.org/drawingml/2006/wordprocessingDrawing" xmlns:w10="urn:schemas-microsoft-com:office:word" xmlns:w="http://schemas.openxmlformats.org/wordprocessingml/2006/main" xmlns:w14="http://schemas.microsoft.com/office/word/2010/wordml" xmlns:w15="http://schemas.microsoft.com/office/word/2012/wordml" xmlns:w16cex="http://schemas.microsoft.com/office/word/2018/wordml/cex" xmlns:w16cid="http://schemas.microsoft.com/office/word/2016/wordml/cid" xmlns:w16="http://schemas.microsoft.com/office/word/2018/wordml" xmlns:w16sdtdh="http://schemas.microsoft.com/office/word/2020/wordml/sdtdatahash" xmlns:w16se="http://schemas.microsoft.com/office/word/2015/wordml/symex" xmlns:wpg="http://schemas.microsoft.com/office/word/2010/wordprocessingGroup" xmlns:wpi="http://schemas.microsoft.com/office/word/2010/wordprocessingInk" xmlns:wne="http://schemas.microsoft.com/office/word/2006/wordml" xmlns:wps="http://schemas.microsoft.com/office/word/2010/wordprocessingShape" mc:Ignorable="w14 w15 w16se w16cid w16 w16cex w16sdtdh wp14">
+  <w:p>
+    <w:pPr>
+      <w:pStyle w:val="Header"/>
       <w:jc w:val="center"/>
     </w:pPr>
     <w:r>
-      <w:t xml:space="preserve">Examining </w:t>
-    </w:r>
-    <w:r>
-      <w:t>Boston Marathon Result Times</w:t>
+      <w:t>Boston Marathon Times</w:t>
     </w:r>
   </w:p>
+  <w:p>
+    <w:pPr>
+      <w:pStyle w:val="Header"/>
+    </w:pPr>
+  </w:p>
+</w:hdr>
+</file>
+
+<file path=word/header3.xml><?xml version="1.0" encoding="utf-8"?>
+<w:hdr xmlns:wpc="http://schemas.microsoft.com/office/word/2010/wordprocessingCanvas" xmlns:cx="http://schemas.microsoft.com/office/drawing/2014/chartex" xmlns:cx1="http://schemas.microsoft.com/office/drawing/2015/9/8/chartex" xmlns:cx2="http://schemas.microsoft.com/office/drawing/2015/10/21/chartex" xmlns:cx3="http://schemas.microsoft.com/office/drawing/2016/5/9/chartex" xmlns:cx4="http://schemas.microsoft.com/office/drawing/2016/5/10/chartex" xmlns:cx5="http://schemas.microsoft.com/office/drawing/2016/5/11/chartex" xmlns:cx6="http://schemas.microsoft.com/office/drawing/2016/5/12/chartex" xmlns:cx7="http://schemas.microsoft.com/office/drawing/2016/5/13/chartex" xmlns:cx8="http://schemas.microsoft.com/office/drawing/2016/5/14/chartex" xmlns:mc="http://schemas.openxmlformats.org/markup-compatibility/2006" xmlns:aink="http://schemas.microsoft.com/office/drawing/2016/ink" xmlns:am3d="http://schemas.microsoft.com/office/drawing/2017/model3d" xmlns:o="urn:schemas-microsoft-com:office:office" xmlns:r="http://schemas.openxmlformats.org/officeDocument/2006/relationships" xmlns:m="http://schemas.openxmlformats.org/officeDocument/2006/math" xmlns:v="urn:schemas-microsoft-com:vml" xmlns:wp14="http://schemas.microsoft.com/office/word/2010/wordprocessingDrawing" xmlns:wp="http://schemas.openxmlformats.org/drawingml/2006/wordprocessingDrawing" xmlns:w10="urn:schemas-microsoft-com:office:word" xmlns:w="http://schemas.openxmlformats.org/wordprocessingml/2006/main" xmlns:w14="http://schemas.microsoft.com/office/word/2010/wordml" xmlns:w15="http://schemas.microsoft.com/office/word/2012/wordml" xmlns:w16cex="http://schemas.microsoft.com/office/word/2018/wordml/cex" xmlns:w16cid="http://schemas.microsoft.com/office/word/2016/wordml/cid" xmlns:w16="http://schemas.microsoft.com/office/word/2018/wordml" xmlns:w16sdtdh="http://schemas.microsoft.com/office/word/2020/wordml/sdtdatahash" xmlns:w16se="http://schemas.microsoft.com/office/word/2015/wordml/symex" xmlns:wpg="http://schemas.microsoft.com/office/word/2010/wordprocessingGroup" xmlns:wpi="http://schemas.microsoft.com/office/word/2010/wordprocessingInk" xmlns:wne="http://schemas.microsoft.com/office/word/2006/wordml" xmlns:wps="http://schemas.microsoft.com/office/word/2010/wordprocessingShape" mc:Ignorable="w14 w15 w16se w16cid w16 w16cex w16sdtdh wp14">
   <w:p>
     <w:pPr>
       <w:pStyle w:val="Header"/>

</xml_diff>